<commit_message>
updates the technical analyses and added the matter 1.2 docs
</commit_message>
<xml_diff>
--- a/Technische Analyse/Technical and functional analysis - Accelerometer Thread - Matter V02.docx
+++ b/Technische Analyse/Technical and functional analysis - Accelerometer Thread - Matter V02.docx
@@ -646,8 +646,8 @@
         <w:tab/>
       </w:r>
     </w:p>
-    <w:bookmarkStart w:id="1" w:name="_Toc504396938" w:displacedByCustomXml="next"/>
-    <w:bookmarkStart w:id="2" w:name="_Toc77168157" w:displacedByCustomXml="next"/>
+    <w:bookmarkStart w:id="1" w:name="_Toc77168157" w:displacedByCustomXml="next"/>
+    <w:bookmarkStart w:id="2" w:name="_Toc504396938" w:displacedByCustomXml="next"/>
     <w:sdt>
       <w:sdtPr>
         <w:rPr>
@@ -4118,7 +4118,18 @@
           <w:noProof/>
         </w:rPr>
         <w:pict w14:anchorId="574D3010">
-          <v:shape id="Rechte verbindingslijn met pijl 1" o:spid="_x0000_s2051" type="#_x0000_t32" style="position:absolute;margin-left:53.4pt;margin-top:46.85pt;width:79.8pt;height:20.4pt;z-index:251667456;visibility:visible;mso-wrap-style:square;mso-wrap-distance-left:9pt;mso-wrap-distance-top:0;mso-wrap-distance-right:9pt;mso-wrap-distance-bottom:0;mso-position-horizontal:absolute;mso-position-horizontal-relative:text;mso-position-vertical:absolute;mso-position-vertical-relative:text" o:gfxdata="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" strokecolor="#4579b8 [3044]">
+          <v:shapetype id="_x0000_t34" coordsize="21600,21600" o:spt="34" o:oned="t" adj="10800" path="m,l@0,0@0,21600,21600,21600e" filled="f">
+            <v:stroke joinstyle="miter"/>
+            <v:formulas>
+              <v:f eqn="val #0"/>
+            </v:formulas>
+            <v:path arrowok="t" fillok="f" o:connecttype="none"/>
+            <v:handles>
+              <v:h position="#0,center"/>
+            </v:handles>
+            <o:lock v:ext="edit" shapetype="t"/>
+          </v:shapetype>
+          <v:shape id="Rechte verbindingslijn met pijl 1" o:spid="_x0000_s2051" type="#_x0000_t34" style="position:absolute;margin-left:53.4pt;margin-top:46.85pt;width:104.2pt;height:3.45pt;z-index:251667456;visibility:visible;mso-wrap-style:square;mso-wrap-distance-left:9pt;mso-wrap-distance-top:0;mso-wrap-distance-right:9pt;mso-wrap-distance-bottom:0;mso-position-horizontal:absolute;mso-position-horizontal-relative:text;mso-position-vertical:absolute;mso-position-vertical-relative:text" o:gfxdata="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" adj=",-1778713,-27860" strokecolor="#4579b8 [3044]">
             <v:stroke endarrow="block"/>
           </v:shape>
         </w:pict>
@@ -4127,34 +4138,26 @@
         <w:rPr>
           <w:noProof/>
         </w:rPr>
-        <w:pict w14:anchorId="32EAFD79">
-          <v:shape id="Tekstvak 2" o:spid="_x0000_s2050" type="#_x0000_t202" style="position:absolute;margin-left:-8.4pt;margin-top:24.05pt;width:118.2pt;height:22.8pt;z-index:251666432;visibility:visible;mso-wrap-style:square;mso-width-percent:0;mso-height-percent:0;mso-wrap-distance-left:9pt;mso-wrap-distance-top:3.6pt;mso-wrap-distance-right:9pt;mso-wrap-distance-bottom:3.6pt;mso-position-horizontal:absolute;mso-position-horizontal-relative:text;mso-position-vertical:absolute;mso-position-vertical-relative:text;mso-width-percent:0;mso-height-percent:0;mso-width-relative:margin;mso-height-relative:margin;v-text-anchor:top" o:gfxdata="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">
-            <v:textbox style="mso-next-textbox:#Tekstvak 2">
-              <w:txbxContent>
-                <w:p>
-                  <w:r>
-                    <w:t>Matter Protocol Stack</w:t>
-                  </w:r>
-                </w:p>
-              </w:txbxContent>
-            </v:textbox>
-            <w10:wrap type="square"/>
-          </v:shape>
-        </w:pict>
-      </w:r>
-    </w:p>
-    <w:p>
-      <w:pPr>
-        <w:jc w:val="left"/>
-      </w:pPr>
-      <w:r>
-        <w:rPr>
-          <w:noProof/>
-        </w:rPr>
         <w:drawing>
-          <wp:inline distT="0" distB="0" distL="0" distR="0" wp14:anchorId="3BA7737F" wp14:editId="6A14D01D">
-            <wp:extent cx="5739822" cy="2362200"/>
+          <wp:anchor distT="0" distB="0" distL="114300" distR="114300" simplePos="0" relativeHeight="251658752" behindDoc="1" locked="0" layoutInCell="1" allowOverlap="1" wp14:anchorId="3BA7737F" wp14:editId="11B0EFF5">
+            <wp:simplePos x="0" y="0"/>
+            <wp:positionH relativeFrom="column">
+              <wp:posOffset>793750</wp:posOffset>
+            </wp:positionH>
+            <wp:positionV relativeFrom="paragraph">
+              <wp:posOffset>104775</wp:posOffset>
+            </wp:positionV>
+            <wp:extent cx="5739765" cy="2362200"/>
             <wp:effectExtent l="0" t="0" r="0" b="0"/>
+            <wp:wrapTight wrapText="bothSides">
+              <wp:wrapPolygon edited="0">
+                <wp:start x="0" y="0"/>
+                <wp:lineTo x="0" y="21426"/>
+                <wp:lineTo x="21507" y="21426"/>
+                <wp:lineTo x="21507" y="0"/>
+                <wp:lineTo x="0" y="0"/>
+              </wp:wrapPolygon>
+            </wp:wrapTight>
             <wp:docPr id="7790833" name="Afbeelding 1"/>
             <wp:cNvGraphicFramePr>
               <a:graphicFrameLocks xmlns:a="http://schemas.openxmlformats.org/drawingml/2006/main" noChangeAspect="1"/>
@@ -4175,7 +4178,7 @@
                   <pic:spPr>
                     <a:xfrm>
                       <a:off x="0" y="0"/>
-                      <a:ext cx="5755665" cy="2368720"/>
+                      <a:ext cx="5739765" cy="2362200"/>
                     </a:xfrm>
                     <a:prstGeom prst="rect">
                       <a:avLst/>
@@ -4184,9 +4187,83 @@
                 </pic:pic>
               </a:graphicData>
             </a:graphic>
-          </wp:inline>
+          </wp:anchor>
         </w:drawing>
       </w:r>
+      <w:r>
+        <w:rPr>
+          <w:noProof/>
+        </w:rPr>
+        <w:pict w14:anchorId="32EAFD79">
+          <v:shape id="Tekstvak 2" o:spid="_x0000_s2050" type="#_x0000_t202" style="position:absolute;margin-left:-8.4pt;margin-top:24.05pt;width:118.2pt;height:22.8pt;z-index:251666432;visibility:visible;mso-wrap-style:square;mso-width-percent:0;mso-height-percent:0;mso-wrap-distance-left:9pt;mso-wrap-distance-top:3.6pt;mso-wrap-distance-right:9pt;mso-wrap-distance-bottom:3.6pt;mso-position-horizontal:absolute;mso-position-horizontal-relative:text;mso-position-vertical:absolute;mso-position-vertical-relative:text;mso-width-percent:0;mso-height-percent:0;mso-width-relative:margin;mso-height-relative:margin;v-text-anchor:top" o:gfxdata="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">
+            <v:textbox style="mso-next-textbox:#Tekstvak 2">
+              <w:txbxContent>
+                <w:p>
+                  <w:r>
+                    <w:t>Matter Protocol Stack</w:t>
+                  </w:r>
+                </w:p>
+              </w:txbxContent>
+            </v:textbox>
+            <w10:wrap type="square"/>
+          </v:shape>
+        </w:pict>
+      </w:r>
+    </w:p>
+    <w:p>
+      <w:pPr>
+        <w:jc w:val="left"/>
+      </w:pPr>
+    </w:p>
+    <w:p>
+      <w:pPr>
+        <w:jc w:val="left"/>
+      </w:pPr>
+    </w:p>
+    <w:p>
+      <w:pPr>
+        <w:jc w:val="left"/>
+      </w:pPr>
+    </w:p>
+    <w:p>
+      <w:pPr>
+        <w:jc w:val="left"/>
+      </w:pPr>
+    </w:p>
+    <w:p>
+      <w:pPr>
+        <w:jc w:val="left"/>
+      </w:pPr>
+    </w:p>
+    <w:p>
+      <w:pPr>
+        <w:jc w:val="left"/>
+      </w:pPr>
+    </w:p>
+    <w:p>
+      <w:pPr>
+        <w:jc w:val="left"/>
+      </w:pPr>
+    </w:p>
+    <w:p>
+      <w:pPr>
+        <w:jc w:val="left"/>
+      </w:pPr>
+    </w:p>
+    <w:p>
+      <w:pPr>
+        <w:jc w:val="left"/>
+      </w:pPr>
+    </w:p>
+    <w:p>
+      <w:pPr>
+        <w:jc w:val="left"/>
+      </w:pPr>
+    </w:p>
+    <w:p>
+      <w:pPr>
+        <w:jc w:val="left"/>
+      </w:pPr>
     </w:p>
     <w:p>
       <w:pPr>
@@ -4989,7 +5066,14 @@
         </w:numPr>
       </w:pPr>
       <w:r>
-        <w:t>Attributes:</w:t>
+        <w:rPr>
+          <w:b/>
+          <w:bCs/>
+        </w:rPr>
+        <w:t>Attributes</w:t>
+      </w:r>
+      <w:r>
+        <w:t>:</w:t>
       </w:r>
       <w:r>
         <w:t xml:space="preserve"> </w:t>
@@ -5059,7 +5143,14 @@
         </w:numPr>
       </w:pPr>
       <w:r>
-        <w:t>Commands:</w:t>
+        <w:rPr>
+          <w:b/>
+          <w:bCs/>
+        </w:rPr>
+        <w:t>Commands</w:t>
+      </w:r>
+      <w:r>
+        <w:t>:</w:t>
       </w:r>
       <w:r>
         <w:t xml:space="preserve"> </w:t>
@@ -5189,13 +5280,14 @@
           <w:bCs/>
         </w:rPr>
       </w:pPr>
-      <w:r>
+    </w:p>
+    <w:p>
+      <w:pPr>
         <w:rPr>
           <w:b/>
           <w:bCs/>
         </w:rPr>
-        <w:t>Events</w:t>
-      </w:r>
+      </w:pPr>
     </w:p>
     <w:p>
       <w:pPr>
@@ -5204,10 +5296,25 @@
           <w:bCs/>
         </w:rPr>
       </w:pPr>
-    </w:p>
-    <w:p>
-      <w:r>
+      <w:r>
+        <w:rPr>
+          <w:b/>
+          <w:bCs/>
+        </w:rPr>
         <w:lastRenderedPageBreak/>
+        <w:t>Events</w:t>
+      </w:r>
+    </w:p>
+    <w:p>
+      <w:pPr>
+        <w:rPr>
+          <w:b/>
+          <w:bCs/>
+        </w:rPr>
+      </w:pPr>
+    </w:p>
+    <w:p>
+      <w:r>
         <w:t>Events are a type of attributes that communicate device state changes. They can also be treated as historical data records of something that happened on the device in the past.</w:t>
       </w:r>
     </w:p>
@@ -5346,16 +5453,14 @@
     <w:p/>
     <w:p>
       <w:pPr>
-        <w:pStyle w:val="Kop2"/>
+        <w:pStyle w:val="Kop3"/>
       </w:pPr>
       <w:r>
         <w:t xml:space="preserve">Possible </w:t>
       </w:r>
-      <w:proofErr w:type="spellStart"/>
-      <w:r>
-        <w:t>sollution</w:t>
-      </w:r>
-      <w:proofErr w:type="spellEnd"/>
+      <w:r>
+        <w:t>solution</w:t>
+      </w:r>
     </w:p>
     <w:p>
       <w:pPr>
@@ -5375,6 +5480,9 @@
         <w:pStyle w:val="Lijstalinea"/>
       </w:pPr>
       <w:r>
+        <w:rPr>
+          <w:noProof/>
+        </w:rPr>
         <w:drawing>
           <wp:inline distT="0" distB="0" distL="0" distR="0" wp14:anchorId="6121FDD0" wp14:editId="524AC7B0">
             <wp:extent cx="5631815" cy="1130935"/>
@@ -5465,6 +5573,86 @@
     <w:p/>
     <w:p/>
     <w:p/>
+    <w:p>
+      <w:pPr>
+        <w:pStyle w:val="Kop2"/>
+      </w:pPr>
+      <w:r>
+        <w:lastRenderedPageBreak/>
+        <w:t>Connection between matter device (</w:t>
+      </w:r>
+      <w:r>
+        <w:t xml:space="preserve">using </w:t>
+      </w:r>
+      <w:r>
+        <w:t>chip-tool) and the “game”</w:t>
+      </w:r>
+    </w:p>
+    <w:p>
+      <w:r>
+        <w:t xml:space="preserve">First I thought that the interaction between the matter protocol and the game can be done by the read commands or to subscribing to an attribute of </w:t>
+      </w:r>
+      <w:proofErr w:type="spellStart"/>
+      <w:r>
+        <w:t>a</w:t>
+      </w:r>
+      <w:proofErr w:type="spellEnd"/>
+      <w:r>
+        <w:t xml:space="preserve"> endpoint (for example the on/off attribute that holds the on/off state) using the chip-tool. While doing some </w:t>
+      </w:r>
+      <w:hyperlink w:anchor="_Simple_on/off_device" w:history="1">
+        <w:r>
+          <w:rPr>
+            <w:rStyle w:val="Hyperlink"/>
+          </w:rPr>
+          <w:t>tests</w:t>
+        </w:r>
+      </w:hyperlink>
+      <w:r>
+        <w:t xml:space="preserve"> it seems that we get a lot of information and not only the state of a device, for example a ‘True’ value as the button is pressed. So getting that values from the chip-tool in the command line isn’t that simple. I don’t even know it is possible to filter everything so I get only the information I want. For controlling the game I need only the value of the attribute, whether it is two on/off “devices” one for left one for right or it is a level control. </w:t>
+      </w:r>
+    </w:p>
+    <w:p>
+      <w:pPr>
+        <w:ind w:left="360"/>
+      </w:pPr>
+    </w:p>
+    <w:p>
+      <w:pPr>
+        <w:ind w:left="360"/>
+      </w:pPr>
+    </w:p>
+    <w:p>
+      <w:pPr>
+        <w:pStyle w:val="Kop3"/>
+      </w:pPr>
+      <w:r>
+        <w:t>Possible solution</w:t>
+      </w:r>
+    </w:p>
+    <w:p/>
+    <w:p>
+      <w:r>
+        <w:t xml:space="preserve">Maybe to make this work I can built another device that can be controlled by the game controller and then use </w:t>
+      </w:r>
+      <w:proofErr w:type="spellStart"/>
+      <w:r>
+        <w:t>gpio’s</w:t>
+      </w:r>
+      <w:proofErr w:type="spellEnd"/>
+      <w:r>
+        <w:t xml:space="preserve"> (with or without </w:t>
+      </w:r>
+      <w:proofErr w:type="spellStart"/>
+      <w:r>
+        <w:t>pwm</w:t>
+      </w:r>
+      <w:proofErr w:type="spellEnd"/>
+      <w:r>
+        <w:t>) that can be connected to the raspberry PI and then read these pin’s so we can control the breakout game with this pins?</w:t>
+      </w:r>
+    </w:p>
+    <w:p/>
     <w:p/>
     <w:p/>
     <w:p/>
@@ -5477,25 +5665,168 @@
       <w:pPr>
         <w:pStyle w:val="Kop1"/>
       </w:pPr>
-      <w:bookmarkStart w:id="31" w:name="_Toc142651358"/>
-      <w:bookmarkStart w:id="32" w:name="_Toc146282323"/>
-      <w:bookmarkStart w:id="33" w:name="_Toc146810464"/>
+      <w:r>
+        <w:t>Tests</w:t>
+      </w:r>
+    </w:p>
+    <w:p>
+      <w:pPr>
+        <w:pStyle w:val="Kop2"/>
+      </w:pPr>
+      <w:bookmarkStart w:id="31" w:name="_Simple_on/off_device"/>
+      <w:bookmarkEnd w:id="31"/>
+      <w:r>
+        <w:t>Simple on/off device</w:t>
+      </w:r>
+    </w:p>
+    <w:p>
+      <w:r>
+        <w:t>The first test</w:t>
+      </w:r>
+      <w:r>
+        <w:t xml:space="preserve"> was a simple on/off devic</w:t>
+      </w:r>
+      <w:r>
+        <w:t xml:space="preserve">e to see what the protocol does. </w:t>
+      </w:r>
+      <w:r>
+        <w:t xml:space="preserve">Before we can do any tests a matter hub is necessary. I followed the instructions from the </w:t>
+      </w:r>
+      <w:proofErr w:type="spellStart"/>
+      <w:r>
+        <w:t>silabs</w:t>
+      </w:r>
+      <w:proofErr w:type="spellEnd"/>
+      <w:r>
+        <w:t xml:space="preserve"> demo developer documentation. </w:t>
+      </w:r>
+      <w:hyperlink r:id="rId26" w:history="1">
+        <w:r>
+          <w:rPr>
+            <w:rStyle w:val="Hyperlink"/>
+          </w:rPr>
+          <w:t>Matter Over Thread - v1.0.1 - Silicon Labs Matter Silicon Labs (silabs.com)</w:t>
+        </w:r>
+      </w:hyperlink>
+    </w:p>
+    <w:p/>
+    <w:p>
+      <w:r>
+        <w:t>The Matter Hub consists of the Open Thread Border Router (OTBR) and the chip-tool running on a Raspberry Pi. Silicon Labs has developed a Raspberry Pi image combining the OTBR and chip-tool that can be downloaded and flashed onto an SD Card, which is then inserted into the Raspberry Pi.</w:t>
+      </w:r>
+    </w:p>
+    <w:p/>
+    <w:p>
+      <w:pPr>
+        <w:rPr>
+          <w:color w:val="FF0000"/>
+        </w:rPr>
+      </w:pPr>
+      <w:r>
+        <w:rPr>
+          <w:color w:val="FF0000"/>
+        </w:rPr>
+        <w:t>Put screenshots of the command line while testing and explain the founded issues!</w:t>
+      </w:r>
+    </w:p>
+    <w:p/>
+    <w:p>
+      <w:pPr>
+        <w:rPr>
+          <w:color w:val="FF0000"/>
+        </w:rPr>
+      </w:pPr>
+      <w:r>
+        <w:rPr>
+          <w:color w:val="FF0000"/>
+        </w:rPr>
+        <w:t>Important!: when setting up the matter hub we have to create a thread network, this have to be done ONCE!!!!! Than when commissioning a device, write down the node id because if we</w:t>
+      </w:r>
+      <w:r>
+        <w:rPr>
+          <w:color w:val="FF0000"/>
+        </w:rPr>
+        <w:t xml:space="preserve"> want to test another device we have to unpair the </w:t>
+      </w:r>
+      <w:r>
+        <w:rPr>
+          <w:color w:val="FF0000"/>
+        </w:rPr>
+        <w:t>existing</w:t>
+      </w:r>
+      <w:r>
+        <w:rPr>
+          <w:color w:val="FF0000"/>
+        </w:rPr>
+        <w:t xml:space="preserve"> device</w:t>
+      </w:r>
+      <w:r>
+        <w:rPr>
+          <w:color w:val="FF0000"/>
+        </w:rPr>
+        <w:t xml:space="preserve"> first</w:t>
+      </w:r>
+      <w:r>
+        <w:rPr>
+          <w:color w:val="FF0000"/>
+        </w:rPr>
+        <w:t>, it is the same hardware!!!</w:t>
+      </w:r>
+    </w:p>
+    <w:p/>
+    <w:p/>
+    <w:p>
+      <w:pPr>
+        <w:jc w:val="left"/>
+      </w:pPr>
+      <w:r>
+        <w:br w:type="page"/>
+      </w:r>
+    </w:p>
+    <w:p>
+      <w:pPr>
+        <w:pStyle w:val="Kop1"/>
+      </w:pPr>
+      <w:r>
+        <w:lastRenderedPageBreak/>
+        <w:t>Notes / reminders</w:t>
+      </w:r>
+    </w:p>
+    <w:p>
+      <w:pPr>
+        <w:pStyle w:val="Lijstalinea"/>
+        <w:numPr>
+          <w:ilvl w:val="0"/>
+          <w:numId w:val="45"/>
+        </w:numPr>
+      </w:pPr>
+    </w:p>
+    <w:p/>
+    <w:p/>
+    <w:p/>
+    <w:p>
+      <w:pPr>
+        <w:pStyle w:val="Kop1"/>
+      </w:pPr>
+      <w:bookmarkStart w:id="32" w:name="_Toc142651358"/>
+      <w:bookmarkStart w:id="33" w:name="_Toc146282323"/>
+      <w:bookmarkStart w:id="34" w:name="_Toc146810464"/>
       <w:r>
         <w:t>Document Information</w:t>
       </w:r>
-      <w:bookmarkEnd w:id="31"/>
       <w:bookmarkEnd w:id="32"/>
       <w:bookmarkEnd w:id="33"/>
+      <w:bookmarkEnd w:id="34"/>
     </w:p>
     <w:p>
       <w:pPr>
         <w:pStyle w:val="Kop2"/>
       </w:pPr>
-      <w:bookmarkStart w:id="34" w:name="_Toc146810465"/>
+      <w:bookmarkStart w:id="35" w:name="_Toc146810465"/>
       <w:r>
         <w:t>Version History</w:t>
       </w:r>
-      <w:bookmarkEnd w:id="34"/>
+      <w:bookmarkEnd w:id="35"/>
     </w:p>
     <w:p/>
     <w:tbl>
@@ -5547,11 +5878,11 @@
                 <w:color w:val="FFFFFF" w:themeColor="background1"/>
               </w:rPr>
             </w:pPr>
-            <w:bookmarkStart w:id="35" w:name="_Toc504944965"/>
-            <w:bookmarkStart w:id="36" w:name="_Toc62483553"/>
-            <w:bookmarkStart w:id="37" w:name="_Toc77168179"/>
-            <w:bookmarkStart w:id="38" w:name="_Toc142651359"/>
-            <w:bookmarkStart w:id="39" w:name="_Toc146282324"/>
+            <w:bookmarkStart w:id="36" w:name="_Toc504944965"/>
+            <w:bookmarkStart w:id="37" w:name="_Toc62483553"/>
+            <w:bookmarkStart w:id="38" w:name="_Toc77168179"/>
+            <w:bookmarkStart w:id="39" w:name="_Toc142651359"/>
+            <w:bookmarkStart w:id="40" w:name="_Toc146282324"/>
             <w:r>
               <w:rPr>
                 <w:b/>
@@ -6148,26 +6479,26 @@
           <w:numId w:val="35"/>
         </w:numPr>
       </w:pPr>
-      <w:bookmarkStart w:id="40" w:name="_Toc504944966"/>
-      <w:bookmarkStart w:id="41" w:name="_Toc62483554"/>
-      <w:bookmarkStart w:id="42" w:name="_Toc77168180"/>
-      <w:bookmarkStart w:id="43" w:name="_Toc142651360"/>
-      <w:bookmarkStart w:id="44" w:name="_Toc146282325"/>
-      <w:bookmarkStart w:id="45" w:name="_Toc146810466"/>
-      <w:bookmarkEnd w:id="35"/>
+      <w:bookmarkStart w:id="41" w:name="_Toc504944966"/>
+      <w:bookmarkStart w:id="42" w:name="_Toc62483554"/>
+      <w:bookmarkStart w:id="43" w:name="_Toc77168180"/>
+      <w:bookmarkStart w:id="44" w:name="_Toc142651360"/>
+      <w:bookmarkStart w:id="45" w:name="_Toc146282325"/>
+      <w:bookmarkStart w:id="46" w:name="_Toc146810466"/>
       <w:bookmarkEnd w:id="36"/>
       <w:bookmarkEnd w:id="37"/>
       <w:bookmarkEnd w:id="38"/>
       <w:bookmarkEnd w:id="39"/>
+      <w:bookmarkEnd w:id="40"/>
       <w:r>
         <w:t>Related Documents</w:t>
       </w:r>
-      <w:bookmarkEnd w:id="40"/>
       <w:bookmarkEnd w:id="41"/>
       <w:bookmarkEnd w:id="42"/>
       <w:bookmarkEnd w:id="43"/>
       <w:bookmarkEnd w:id="44"/>
       <w:bookmarkEnd w:id="45"/>
+      <w:bookmarkEnd w:id="46"/>
     </w:p>
     <w:p/>
     <w:tbl>
@@ -6474,8 +6805,8 @@
     <w:p/>
     <w:p/>
     <w:sectPr>
-      <w:headerReference w:type="default" r:id="rId26"/>
-      <w:footerReference w:type="default" r:id="rId27"/>
+      <w:headerReference w:type="default" r:id="rId27"/>
+      <w:footerReference w:type="default" r:id="rId28"/>
       <w:pgSz w:w="11906" w:h="16838"/>
       <w:pgMar w:top="1417" w:right="1417" w:bottom="1417" w:left="1620" w:header="708" w:footer="708" w:gutter="0"/>
       <w:cols w:space="708"/>
@@ -7361,7 +7692,7 @@
   <w:abstractNum w:abstractNumId="5" w15:restartNumberingAfterBreak="0">
     <w:nsid w:val="146C21A8"/>
     <w:multiLevelType w:val="hybridMultilevel"/>
-    <w:tmpl w:val="0680C292"/>
+    <w:tmpl w:val="45A43604"/>
     <w:lvl w:ilvl="0" w:tplc="08130001">
       <w:start w:val="1"/>
       <w:numFmt w:val="bullet"/>

</xml_diff>